<commit_message>
Final semi code clean up
cleaned up the code a bit so comments kind of make sense
</commit_message>
<xml_diff>
--- a/docs/COMP3100_Report_Stage_2.docx
+++ b/docs/COMP3100_Report_Stage_2.docx
@@ -183,6 +183,33 @@
       <w:r>
         <w:t xml:space="preserve"> manner to try and beat any of the three base algorithms.</w:t>
       </w:r>
+      <w:r>
+        <w:t xml:space="preserve"> I named my algorithm the Holy Grail Algorithm</w:t>
+      </w:r>
+      <w:r>
+        <w:t xml:space="preserve"> </w:t>
+      </w:r>
+      <w:r>
+        <w:rPr>
+          <mc:AlternateContent>
+            <mc:Choice Requires="w16se"/>
+            <mc:Fallback>
+              <w:rFonts w:ascii="Segoe UI Emoji" w:eastAsia="Segoe UI Emoji" w:hAnsi="Segoe UI Emoji" w:cs="Segoe UI Emoji"/>
+            </mc:Fallback>
+          </mc:AlternateContent>
+        </w:rPr>
+        <mc:AlternateContent>
+          <mc:Choice Requires="w16se">
+            <w16se:symEx w16se:font="Segoe UI Emoji" w16se:char="1F60A"/>
+          </mc:Choice>
+          <mc:Fallback>
+            <w:t>😊</w:t>
+          </mc:Fallback>
+        </mc:AlternateContent>
+      </w:r>
+      <w:r>
+        <w:t>.</w:t>
+      </w:r>
     </w:p>
     <w:p>
       <w:pPr>
@@ -6474,6 +6501,7 @@
       <w:r>
         <w:rPr>
           <w:rFonts w:ascii="Calibri" w:hAnsi="Calibri" w:cs="Calibri"/>
+          <w:noProof/>
         </w:rPr>
         <w:drawing>
           <wp:inline distT="0" distB="0" distL="0" distR="0" wp14:anchorId="2B3B0CAE" wp14:editId="4461B1FA">
@@ -6734,13 +6762,7 @@
         <w:rPr>
           <w:lang w:val="en-AU"/>
         </w:rPr>
-        <w:t>interfac</w:t>
-      </w:r>
-      <w:r>
-        <w:rPr>
-          <w:lang w:val="en-AU"/>
-        </w:rPr>
-        <w:t>e with the ds-server</w:t>
+        <w:t>interface with the ds-server</w:t>
       </w:r>
       <w:r>
         <w:rPr>
@@ -7147,15 +7169,104 @@
     <w:p>
       <w:pPr>
         <w:rPr>
-          <w:color w:val="FF0000"/>
-          <w:lang w:val="en-AU"/>
-        </w:rPr>
-      </w:pPr>
-      <w:r>
-        <w:rPr>
-          <w:color w:val="FF0000"/>
-        </w:rPr>
-        <w:t>simulation setup including test cases/configurations, results, comparisons (with FF, BF and WF) and discussion including pros and cons of your algorithm.</w:t>
+          <w:lang w:val="en-AU"/>
+        </w:rPr>
+      </w:pPr>
+      <w:r>
+        <w:rPr>
+          <w:lang w:val="en-AU"/>
+        </w:rPr>
+        <w:t xml:space="preserve">The ds-sim evaluation of my algorithm was performed using the </w:t>
+      </w:r>
+      <w:r>
+        <w:rPr>
+          <w:lang w:val="en-AU"/>
+        </w:rPr>
+        <w:t>demoS2Final</w:t>
+      </w:r>
+      <w:r>
+        <w:rPr>
+          <w:lang w:val="en-AU"/>
+        </w:rPr>
+        <w:t xml:space="preserve"> script provided</w:t>
+      </w:r>
+      <w:r>
+        <w:rPr>
+          <w:lang w:val="en-AU"/>
+        </w:rPr>
+        <w:t xml:space="preserve"> and the setup sequence was as follows: “javac ClientMain.java”</w:t>
+      </w:r>
+      <w:r>
+        <w:rPr>
+          <w:lang w:val="en-AU"/>
+        </w:rPr>
+        <w:t xml:space="preserve">, </w:t>
+      </w:r>
+      <w:r>
+        <w:rPr>
+          <w:lang w:val="en-AU"/>
+        </w:rPr>
+        <w:t xml:space="preserve">the test was </w:t>
+      </w:r>
+      <w:r>
+        <w:rPr>
+          <w:lang w:val="en-AU"/>
+        </w:rPr>
+        <w:t>setup using the configuration “./</w:t>
+      </w:r>
+      <w:r>
+        <w:rPr>
+          <w:lang w:val="en-AU"/>
+        </w:rPr>
+        <w:t>demoS2Final</w:t>
+      </w:r>
+      <w:r>
+        <w:rPr>
+          <w:lang w:val="en-AU"/>
+        </w:rPr>
+        <w:t xml:space="preserve"> “java</w:t>
+      </w:r>
+      <w:r>
+        <w:rPr>
+          <w:lang w:val="en-AU"/>
+        </w:rPr>
+        <w:t xml:space="preserve"> Client -a HolyGrail” -o co -n -c </w:t>
+      </w:r>
+      <w:r>
+        <w:rPr>
+          <w:lang w:val="en-AU"/>
+        </w:rPr>
+        <w:t>S2DemoConfigs/</w:t>
+      </w:r>
+      <w:r>
+        <w:rPr>
+          <w:lang w:val="en-AU"/>
+        </w:rPr>
+        <w:t>”</w:t>
+      </w:r>
+      <w:r>
+        <w:rPr>
+          <w:lang w:val="en-AU"/>
+        </w:rPr>
+        <w:t>. This test aimed at comparing my algorithm against the baseline algorithms</w:t>
+      </w:r>
+      <w:r>
+        <w:rPr>
+          <w:lang w:val="en-AU"/>
+        </w:rPr>
+        <w:t>:</w:t>
+      </w:r>
+      <w:r>
+        <w:rPr>
+          <w:lang w:val="en-AU"/>
+        </w:rPr>
+        <w:t xml:space="preserve"> ATL, FF, BF and WF</w:t>
+      </w:r>
+      <w:r>
+        <w:rPr>
+          <w:lang w:val="en-AU"/>
+        </w:rPr>
+        <w:t xml:space="preserve"> and measured the averages of all the test scripts for each of the three testable metrics.</w:t>
       </w:r>
     </w:p>
     <w:p>
@@ -7168,8 +7279,571 @@
         <w:rPr>
           <w:lang w:val="en-AU"/>
         </w:rPr>
-        <w:t>asdf</w:t>
-      </w:r>
+        <w:t>R</w:t>
+      </w:r>
+      <w:r>
+        <w:rPr>
+          <w:lang w:val="en-AU"/>
+        </w:rPr>
+        <w:t>esults</w:t>
+      </w:r>
+      <w:r>
+        <w:rPr>
+          <w:lang w:val="en-AU"/>
+        </w:rPr>
+        <w:t xml:space="preserve"> (averages of metrics)</w:t>
+      </w:r>
+      <w:r>
+        <w:rPr>
+          <w:lang w:val="en-AU"/>
+        </w:rPr>
+        <w:t>:</w:t>
+      </w:r>
+    </w:p>
+    <w:tbl>
+      <w:tblPr>
+        <w:tblStyle w:val="TableGrid"/>
+        <w:tblW w:w="0" w:type="auto"/>
+        <w:tblLook w:val="04A0" w:firstRow="1" w:lastRow="0" w:firstColumn="1" w:lastColumn="0" w:noHBand="0" w:noVBand="1"/>
+      </w:tblPr>
+      <w:tblGrid>
+        <w:gridCol w:w="1628"/>
+        <w:gridCol w:w="1628"/>
+        <w:gridCol w:w="1628"/>
+        <w:gridCol w:w="1629"/>
+        <w:gridCol w:w="1629"/>
+        <w:gridCol w:w="1629"/>
+      </w:tblGrid>
+      <w:tr>
+        <w:tc>
+          <w:tcPr>
+            <w:tcW w:w="1628" w:type="dxa"/>
+          </w:tcPr>
+          <w:p>
+            <w:pPr>
+              <w:jc w:val="center"/>
+              <w:rPr>
+                <w:lang w:val="en-AU"/>
+              </w:rPr>
+            </w:pPr>
+            <w:r>
+              <w:rPr>
+                <w:lang w:val="en-AU"/>
+              </w:rPr>
+              <w:t>Test Metric</w:t>
+            </w:r>
+          </w:p>
+        </w:tc>
+        <w:tc>
+          <w:tcPr>
+            <w:tcW w:w="1628" w:type="dxa"/>
+          </w:tcPr>
+          <w:p>
+            <w:pPr>
+              <w:jc w:val="center"/>
+              <w:rPr>
+                <w:lang w:val="en-AU"/>
+              </w:rPr>
+            </w:pPr>
+            <w:r>
+              <w:rPr>
+                <w:lang w:val="en-AU"/>
+              </w:rPr>
+              <w:t>ATL</w:t>
+            </w:r>
+          </w:p>
+        </w:tc>
+        <w:tc>
+          <w:tcPr>
+            <w:tcW w:w="1628" w:type="dxa"/>
+          </w:tcPr>
+          <w:p>
+            <w:pPr>
+              <w:jc w:val="center"/>
+              <w:rPr>
+                <w:lang w:val="en-AU"/>
+              </w:rPr>
+            </w:pPr>
+            <w:r>
+              <w:rPr>
+                <w:lang w:val="en-AU"/>
+              </w:rPr>
+              <w:t>FF</w:t>
+            </w:r>
+          </w:p>
+        </w:tc>
+        <w:tc>
+          <w:tcPr>
+            <w:tcW w:w="1629" w:type="dxa"/>
+          </w:tcPr>
+          <w:p>
+            <w:pPr>
+              <w:jc w:val="center"/>
+              <w:rPr>
+                <w:lang w:val="en-AU"/>
+              </w:rPr>
+            </w:pPr>
+            <w:r>
+              <w:rPr>
+                <w:lang w:val="en-AU"/>
+              </w:rPr>
+              <w:t>BF</w:t>
+            </w:r>
+          </w:p>
+        </w:tc>
+        <w:tc>
+          <w:tcPr>
+            <w:tcW w:w="1629" w:type="dxa"/>
+          </w:tcPr>
+          <w:p>
+            <w:pPr>
+              <w:jc w:val="center"/>
+              <w:rPr>
+                <w:lang w:val="en-AU"/>
+              </w:rPr>
+            </w:pPr>
+            <w:r>
+              <w:rPr>
+                <w:lang w:val="en-AU"/>
+              </w:rPr>
+              <w:t>WF</w:t>
+            </w:r>
+          </w:p>
+        </w:tc>
+        <w:tc>
+          <w:tcPr>
+            <w:tcW w:w="1629" w:type="dxa"/>
+          </w:tcPr>
+          <w:p>
+            <w:pPr>
+              <w:jc w:val="center"/>
+              <w:rPr>
+                <w:lang w:val="en-AU"/>
+              </w:rPr>
+            </w:pPr>
+            <w:r>
+              <w:rPr>
+                <w:lang w:val="en-AU"/>
+              </w:rPr>
+              <w:t>Holy Grail Algo (Mine)</w:t>
+            </w:r>
+          </w:p>
+        </w:tc>
+      </w:tr>
+      <w:tr>
+        <w:tc>
+          <w:tcPr>
+            <w:tcW w:w="1628" w:type="dxa"/>
+          </w:tcPr>
+          <w:p>
+            <w:pPr>
+              <w:jc w:val="center"/>
+              <w:rPr>
+                <w:lang w:val="en-AU"/>
+              </w:rPr>
+            </w:pPr>
+            <w:r>
+              <w:rPr>
+                <w:lang w:val="en-AU"/>
+              </w:rPr>
+              <w:t>Turnaround Time (TT)</w:t>
+            </w:r>
+          </w:p>
+        </w:tc>
+        <w:tc>
+          <w:tcPr>
+            <w:tcW w:w="1628" w:type="dxa"/>
+            <w:shd w:val="clear" w:color="auto" w:fill="C00000"/>
+          </w:tcPr>
+          <w:p>
+            <w:pPr>
+              <w:jc w:val="center"/>
+              <w:rPr>
+                <w:lang w:val="en-AU"/>
+              </w:rPr>
+            </w:pPr>
+            <w:r>
+              <w:rPr>
+                <w:lang w:val="en-AU"/>
+              </w:rPr>
+              <w:t>226351.22</w:t>
+            </w:r>
+          </w:p>
+        </w:tc>
+        <w:tc>
+          <w:tcPr>
+            <w:tcW w:w="1628" w:type="dxa"/>
+          </w:tcPr>
+          <w:p>
+            <w:pPr>
+              <w:jc w:val="center"/>
+              <w:rPr>
+                <w:lang w:val="en-AU"/>
+              </w:rPr>
+            </w:pPr>
+            <w:r>
+              <w:rPr>
+                <w:lang w:val="en-AU"/>
+              </w:rPr>
+              <w:t>1474.39</w:t>
+            </w:r>
+          </w:p>
+        </w:tc>
+        <w:tc>
+          <w:tcPr>
+            <w:tcW w:w="1629" w:type="dxa"/>
+          </w:tcPr>
+          <w:p>
+            <w:pPr>
+              <w:jc w:val="center"/>
+              <w:rPr>
+                <w:lang w:val="en-AU"/>
+              </w:rPr>
+            </w:pPr>
+            <w:r>
+              <w:rPr>
+                <w:lang w:val="en-AU"/>
+              </w:rPr>
+              <w:t>1475.56</w:t>
+            </w:r>
+          </w:p>
+        </w:tc>
+        <w:tc>
+          <w:tcPr>
+            <w:tcW w:w="1629" w:type="dxa"/>
+          </w:tcPr>
+          <w:p>
+            <w:pPr>
+              <w:jc w:val="center"/>
+              <w:rPr>
+                <w:lang w:val="en-AU"/>
+              </w:rPr>
+            </w:pPr>
+            <w:r>
+              <w:rPr>
+                <w:lang w:val="en-AU"/>
+              </w:rPr>
+              <w:t>5869.94</w:t>
+            </w:r>
+          </w:p>
+        </w:tc>
+        <w:tc>
+          <w:tcPr>
+            <w:tcW w:w="1629" w:type="dxa"/>
+            <w:shd w:val="clear" w:color="auto" w:fill="FFC000"/>
+          </w:tcPr>
+          <w:p>
+            <w:pPr>
+              <w:jc w:val="center"/>
+              <w:rPr>
+                <w:lang w:val="en-AU"/>
+              </w:rPr>
+            </w:pPr>
+            <w:r>
+              <w:rPr>
+                <w:lang w:val="en-AU"/>
+              </w:rPr>
+              <w:t>5745.50</w:t>
+            </w:r>
+          </w:p>
+        </w:tc>
+      </w:tr>
+      <w:tr>
+        <w:tc>
+          <w:tcPr>
+            <w:tcW w:w="1628" w:type="dxa"/>
+          </w:tcPr>
+          <w:p>
+            <w:pPr>
+              <w:jc w:val="center"/>
+              <w:rPr>
+                <w:lang w:val="en-AU"/>
+              </w:rPr>
+            </w:pPr>
+            <w:r>
+              <w:rPr>
+                <w:lang w:val="en-AU"/>
+              </w:rPr>
+              <w:t>Resource Utilisation (RU)</w:t>
+            </w:r>
+          </w:p>
+        </w:tc>
+        <w:tc>
+          <w:tcPr>
+            <w:tcW w:w="1628" w:type="dxa"/>
+            <w:shd w:val="clear" w:color="auto" w:fill="00B050"/>
+          </w:tcPr>
+          <w:p>
+            <w:pPr>
+              <w:jc w:val="center"/>
+              <w:rPr>
+                <w:lang w:val="en-AU"/>
+              </w:rPr>
+            </w:pPr>
+            <w:r>
+              <w:rPr>
+                <w:lang w:val="en-AU"/>
+              </w:rPr>
+              <w:t>100</w:t>
+            </w:r>
+          </w:p>
+        </w:tc>
+        <w:tc>
+          <w:tcPr>
+            <w:tcW w:w="1628" w:type="dxa"/>
+          </w:tcPr>
+          <w:p>
+            <w:pPr>
+              <w:jc w:val="center"/>
+              <w:rPr>
+                <w:lang w:val="en-AU"/>
+              </w:rPr>
+            </w:pPr>
+            <w:r>
+              <w:rPr>
+                <w:lang w:val="en-AU"/>
+              </w:rPr>
+              <w:t>63.83</w:t>
+            </w:r>
+          </w:p>
+        </w:tc>
+        <w:tc>
+          <w:tcPr>
+            <w:tcW w:w="1629" w:type="dxa"/>
+          </w:tcPr>
+          <w:p>
+            <w:pPr>
+              <w:jc w:val="center"/>
+              <w:rPr>
+                <w:lang w:val="en-AU"/>
+              </w:rPr>
+            </w:pPr>
+            <w:r>
+              <w:rPr>
+                <w:lang w:val="en-AU"/>
+              </w:rPr>
+              <w:t>61.61</w:t>
+            </w:r>
+          </w:p>
+        </w:tc>
+        <w:tc>
+          <w:tcPr>
+            <w:tcW w:w="1629" w:type="dxa"/>
+          </w:tcPr>
+          <w:p>
+            <w:pPr>
+              <w:jc w:val="center"/>
+              <w:rPr>
+                <w:lang w:val="en-AU"/>
+              </w:rPr>
+            </w:pPr>
+            <w:r>
+              <w:rPr>
+                <w:lang w:val="en-AU"/>
+              </w:rPr>
+              <w:t>70.86</w:t>
+            </w:r>
+          </w:p>
+        </w:tc>
+        <w:tc>
+          <w:tcPr>
+            <w:tcW w:w="1629" w:type="dxa"/>
+            <w:shd w:val="clear" w:color="auto" w:fill="FFC000"/>
+          </w:tcPr>
+          <w:p>
+            <w:pPr>
+              <w:jc w:val="center"/>
+              <w:rPr>
+                <w:lang w:val="en-AU"/>
+              </w:rPr>
+            </w:pPr>
+            <w:r>
+              <w:rPr>
+                <w:lang w:val="en-AU"/>
+              </w:rPr>
+              <w:t>63.60</w:t>
+            </w:r>
+          </w:p>
+        </w:tc>
+      </w:tr>
+      <w:tr>
+        <w:tc>
+          <w:tcPr>
+            <w:tcW w:w="1628" w:type="dxa"/>
+          </w:tcPr>
+          <w:p>
+            <w:pPr>
+              <w:jc w:val="center"/>
+              <w:rPr>
+                <w:lang w:val="en-AU"/>
+              </w:rPr>
+            </w:pPr>
+            <w:r>
+              <w:rPr>
+                <w:lang w:val="en-AU"/>
+              </w:rPr>
+              <w:t>Total Rental Cost (CO)</w:t>
+            </w:r>
+          </w:p>
+        </w:tc>
+        <w:tc>
+          <w:tcPr>
+            <w:tcW w:w="1628" w:type="dxa"/>
+            <w:shd w:val="clear" w:color="auto" w:fill="00B050"/>
+          </w:tcPr>
+          <w:p>
+            <w:pPr>
+              <w:jc w:val="center"/>
+              <w:rPr>
+                <w:lang w:val="en-AU"/>
+              </w:rPr>
+            </w:pPr>
+            <w:r>
+              <w:rPr>
+                <w:lang w:val="en-AU"/>
+              </w:rPr>
+              <w:t>405.00</w:t>
+            </w:r>
+          </w:p>
+        </w:tc>
+        <w:tc>
+          <w:tcPr>
+            <w:tcW w:w="1628" w:type="dxa"/>
+          </w:tcPr>
+          <w:p>
+            <w:pPr>
+              <w:jc w:val="center"/>
+              <w:rPr>
+                <w:lang w:val="en-AU"/>
+              </w:rPr>
+            </w:pPr>
+            <w:r>
+              <w:rPr>
+                <w:lang w:val="en-AU"/>
+              </w:rPr>
+              <w:t>643.29</w:t>
+            </w:r>
+          </w:p>
+        </w:tc>
+        <w:tc>
+          <w:tcPr>
+            <w:tcW w:w="1629" w:type="dxa"/>
+          </w:tcPr>
+          <w:p>
+            <w:pPr>
+              <w:jc w:val="center"/>
+              <w:rPr>
+                <w:lang w:val="en-AU"/>
+              </w:rPr>
+            </w:pPr>
+            <w:r>
+              <w:rPr>
+                <w:lang w:val="en-AU"/>
+              </w:rPr>
+              <w:t>642.28</w:t>
+            </w:r>
+          </w:p>
+        </w:tc>
+        <w:tc>
+          <w:tcPr>
+            <w:tcW w:w="1629" w:type="dxa"/>
+          </w:tcPr>
+          <w:p>
+            <w:pPr>
+              <w:jc w:val="center"/>
+              <w:rPr>
+                <w:lang w:val="en-AU"/>
+              </w:rPr>
+            </w:pPr>
+            <w:r>
+              <w:rPr>
+                <w:lang w:val="en-AU"/>
+              </w:rPr>
+              <w:t>655.72</w:t>
+            </w:r>
+          </w:p>
+        </w:tc>
+        <w:tc>
+          <w:tcPr>
+            <w:tcW w:w="1629" w:type="dxa"/>
+            <w:shd w:val="clear" w:color="auto" w:fill="00B050"/>
+          </w:tcPr>
+          <w:p>
+            <w:pPr>
+              <w:jc w:val="center"/>
+              <w:rPr>
+                <w:lang w:val="en-AU"/>
+              </w:rPr>
+            </w:pPr>
+            <w:r>
+              <w:rPr>
+                <w:lang w:val="en-AU"/>
+              </w:rPr>
+              <w:t>592.84</w:t>
+            </w:r>
+          </w:p>
+        </w:tc>
+      </w:tr>
+    </w:tbl>
+    <w:p>
+      <w:pPr>
+        <w:rPr>
+          <w:lang w:val="en-AU"/>
+        </w:rPr>
+      </w:pPr>
+      <w:r>
+        <w:rPr>
+          <w:lang w:val="en-AU"/>
+        </w:rPr>
+        <w:t>Final Results: 10/10</w:t>
+      </w:r>
+    </w:p>
+    <w:p>
+      <w:pPr>
+        <w:rPr>
+          <w:lang w:val="en-AU"/>
+        </w:rPr>
+      </w:pPr>
+      <w:r>
+        <w:rPr>
+          <w:lang w:val="en-AU"/>
+        </w:rPr>
+        <w:t xml:space="preserve">Pros: My algorithm dealt with the intended outcome of reducing server cost very well and with heal to a certain standard up to my initial hypothesis that the other metrics would </w:t>
+      </w:r>
+      <w:r>
+        <w:rPr>
+          <w:lang w:val="en-AU"/>
+        </w:rPr>
+        <w:t>either</w:t>
+      </w:r>
+    </w:p>
+    <w:p>
+      <w:pPr>
+        <w:rPr>
+          <w:lang w:val="en-AU"/>
+        </w:rPr>
+      </w:pPr>
+    </w:p>
+    <w:p>
+      <w:pPr>
+        <w:rPr>
+          <w:lang w:val="en-AU"/>
+        </w:rPr>
+      </w:pPr>
+    </w:p>
+    <w:p>
+      <w:pPr>
+        <w:rPr>
+          <w:lang w:val="en-AU"/>
+        </w:rPr>
+      </w:pPr>
+    </w:p>
+    <w:p>
+      <w:pPr>
+        <w:rPr>
+          <w:lang w:val="en-AU"/>
+        </w:rPr>
+      </w:pPr>
     </w:p>
     <w:p>
       <w:pPr>
@@ -8680,6 +9354,7 @@
   <w:style w:type="character" w:default="1" w:styleId="DefaultParagraphFont">
     <w:name w:val="Default Paragraph Font"/>
     <w:uiPriority w:val="1"/>
+    <w:semiHidden/>
     <w:unhideWhenUsed/>
   </w:style>
   <w:style w:type="table" w:default="1" w:styleId="TableNormal">
@@ -8939,6 +9614,25 @@
       <w:sz w:val="32"/>
       <w:szCs w:val="32"/>
     </w:rPr>
+  </w:style>
+  <w:style w:type="table" w:styleId="TableGrid">
+    <w:name w:val="Table Grid"/>
+    <w:basedOn w:val="TableNormal"/>
+    <w:uiPriority w:val="39"/>
+    <w:rsid w:val="00CC20F3"/>
+    <w:pPr>
+      <w:spacing w:after="0" w:line="240" w:lineRule="auto"/>
+    </w:pPr>
+    <w:tblPr>
+      <w:tblBorders>
+        <w:top w:val="single" w:sz="4" w:space="0" w:color="auto"/>
+        <w:left w:val="single" w:sz="4" w:space="0" w:color="auto"/>
+        <w:bottom w:val="single" w:sz="4" w:space="0" w:color="auto"/>
+        <w:right w:val="single" w:sz="4" w:space="0" w:color="auto"/>
+        <w:insideH w:val="single" w:sz="4" w:space="0" w:color="auto"/>
+        <w:insideV w:val="single" w:sz="4" w:space="0" w:color="auto"/>
+      </w:tblBorders>
+    </w:tblPr>
   </w:style>
 </w:styles>
 </file>

</xml_diff>